<commit_message>
second update on 12/2
</commit_message>
<xml_diff>
--- a/Table1_15ferr.docx
+++ b/Table1_15ferr.docx
@@ -83,7 +83,7 @@
                 <w:rFonts w:ascii="Calibri" w:hAnsi="Calibri"/>
                 <w:sz w:val="20"/>
               </w:rPr>
-              <w:t xml:space="preserve">N = 110</w:t>
+              <w:t xml:space="preserve">N = 91</w:t>
             </w:r>
             <w:r>
               <w:rPr>
@@ -136,7 +136,7 @@
                 <w:rFonts w:ascii="Calibri" w:hAnsi="Calibri"/>
                 <w:sz w:val="20"/>
               </w:rPr>
-              <w:t xml:space="preserve">N = 1,083</w:t>
+              <w:t xml:space="preserve">N = 891</w:t>
             </w:r>
             <w:r>
               <w:rPr>
@@ -232,55 +232,55 @@
                 <w:rFonts w:ascii="Calibri" w:hAnsi="Calibri"/>
                 <w:sz w:val="20"/>
               </w:rPr>
-              <w:t xml:space="default">27.6 (24.5, 31.5)</w:t>
-            </w:r>
-          </w:p>
-        </w:tc>
-        <w:tc>
-          <w:tcPr>
-            <w:tcBorders>
-              <w:top w:val="single" w:space="0" w:color="D3D3D3"/>
-              <w:bottom w:val="single" w:space="0" w:color="D3D3D3"/>
-              <w:start w:val="single" w:space="0" w:color="D3D3D3"/>
-              <w:end w:val="single" w:space="0" w:color="D3D3D3"/>
-            </w:tcBorders>
-          </w:tcPr>
-          <w:p>
-            <w:pPr>
-              <w:spacing w:before="0" w:after="60"/>
-              <w:keepNext/>
-              <w:jc w:val="center"/>
-            </w:pPr>
-            <w:r>
-              <w:rPr>
-                <w:rFonts w:ascii="Calibri" w:hAnsi="Calibri"/>
-                <w:sz w:val="20"/>
-              </w:rPr>
-              <w:t xml:space="default">28.4 (25.3, 31.9)</w:t>
-            </w:r>
-          </w:p>
-        </w:tc>
-        <w:tc>
-          <w:tcPr>
-            <w:tcBorders>
-              <w:top w:val="single" w:space="0" w:color="D3D3D3"/>
-              <w:bottom w:val="single" w:space="0" w:color="D3D3D3"/>
-              <w:start w:val="single" w:space="0" w:color="D3D3D3"/>
-              <w:end w:val="single" w:space="0" w:color="D3D3D3"/>
-            </w:tcBorders>
-          </w:tcPr>
-          <w:p>
-            <w:pPr>
-              <w:spacing w:before="0" w:after="60"/>
-              <w:keepNext/>
-              <w:jc w:val="center"/>
-            </w:pPr>
-            <w:r>
-              <w:rPr>
-                <w:rFonts w:ascii="Calibri" w:hAnsi="Calibri"/>
-                <w:sz w:val="20"/>
-              </w:rPr>
-              <w:t xml:space="default">0.3</w:t>
+              <w:t xml:space="default">27.6 (25.0, 31.5)</w:t>
+            </w:r>
+          </w:p>
+        </w:tc>
+        <w:tc>
+          <w:tcPr>
+            <w:tcBorders>
+              <w:top w:val="single" w:space="0" w:color="D3D3D3"/>
+              <w:bottom w:val="single" w:space="0" w:color="D3D3D3"/>
+              <w:start w:val="single" w:space="0" w:color="D3D3D3"/>
+              <w:end w:val="single" w:space="0" w:color="D3D3D3"/>
+            </w:tcBorders>
+          </w:tcPr>
+          <w:p>
+            <w:pPr>
+              <w:spacing w:before="0" w:after="60"/>
+              <w:keepNext/>
+              <w:jc w:val="center"/>
+            </w:pPr>
+            <w:r>
+              <w:rPr>
+                <w:rFonts w:ascii="Calibri" w:hAnsi="Calibri"/>
+                <w:sz w:val="20"/>
+              </w:rPr>
+              <w:t xml:space="default">28.5 (25.3, 31.9)</w:t>
+            </w:r>
+          </w:p>
+        </w:tc>
+        <w:tc>
+          <w:tcPr>
+            <w:tcBorders>
+              <w:top w:val="single" w:space="0" w:color="D3D3D3"/>
+              <w:bottom w:val="single" w:space="0" w:color="D3D3D3"/>
+              <w:start w:val="single" w:space="0" w:color="D3D3D3"/>
+              <w:end w:val="single" w:space="0" w:color="D3D3D3"/>
+            </w:tcBorders>
+          </w:tcPr>
+          <w:p>
+            <w:pPr>
+              <w:spacing w:before="0" w:after="60"/>
+              <w:keepNext/>
+              <w:jc w:val="center"/>
+            </w:pPr>
+            <w:r>
+              <w:rPr>
+                <w:rFonts w:ascii="Calibri" w:hAnsi="Calibri"/>
+                <w:sz w:val="20"/>
+              </w:rPr>
+              <w:t xml:space="default">0.4</w:t>
             </w:r>
           </w:p>
         </w:tc>
@@ -382,7 +382,7 @@
                 <w:rFonts w:ascii="Calibri" w:hAnsi="Calibri"/>
                 <w:sz w:val="20"/>
               </w:rPr>
-              <w:t xml:space="default">0.009</w:t>
+              <w:t xml:space="default">0.008</w:t>
             </w:r>
           </w:p>
         </w:tc>
@@ -435,31 +435,31 @@
                 <w:rFonts w:ascii="Calibri" w:hAnsi="Calibri"/>
                 <w:sz w:val="20"/>
               </w:rPr>
-              <w:t xml:space="default">43 (40%)</w:t>
-            </w:r>
-          </w:p>
-        </w:tc>
-        <w:tc>
-          <w:tcPr>
-            <w:tcBorders>
-              <w:top w:val="single" w:space="0" w:color="D3D3D3"/>
-              <w:bottom w:val="single" w:space="0" w:color="D3D3D3"/>
-              <w:start w:val="single" w:space="0" w:color="D3D3D3"/>
-              <w:end w:val="single" w:space="0" w:color="D3D3D3"/>
-            </w:tcBorders>
-          </w:tcPr>
-          <w:p>
-            <w:pPr>
-              <w:spacing w:before="0" w:after="60"/>
-              <w:keepNext/>
-              <w:jc w:val="center"/>
-            </w:pPr>
-            <w:r>
-              <w:rPr>
-                <w:rFonts w:ascii="Calibri" w:hAnsi="Calibri"/>
-                <w:sz w:val="20"/>
-              </w:rPr>
-              <w:t xml:space="default">576 (54%)</w:t>
+              <w:t xml:space="default">35 (39%)</w:t>
+            </w:r>
+          </w:p>
+        </w:tc>
+        <w:tc>
+          <w:tcPr>
+            <w:tcBorders>
+              <w:top w:val="single" w:space="0" w:color="D3D3D3"/>
+              <w:bottom w:val="single" w:space="0" w:color="D3D3D3"/>
+              <w:start w:val="single" w:space="0" w:color="D3D3D3"/>
+              <w:end w:val="single" w:space="0" w:color="D3D3D3"/>
+            </w:tcBorders>
+          </w:tcPr>
+          <w:p>
+            <w:pPr>
+              <w:spacing w:before="0" w:after="60"/>
+              <w:keepNext/>
+              <w:jc w:val="center"/>
+            </w:pPr>
+            <w:r>
+              <w:rPr>
+                <w:rFonts w:ascii="Calibri" w:hAnsi="Calibri"/>
+                <w:sz w:val="20"/>
+              </w:rPr>
+              <w:t xml:space="default">479 (55%)</w:t>
             </w:r>
           </w:p>
         </w:tc>
@@ -536,31 +536,31 @@
                 <w:rFonts w:ascii="Calibri" w:hAnsi="Calibri"/>
                 <w:sz w:val="20"/>
               </w:rPr>
-              <w:t xml:space="default">37 (34%)</w:t>
-            </w:r>
-          </w:p>
-        </w:tc>
-        <w:tc>
-          <w:tcPr>
-            <w:tcBorders>
-              <w:top w:val="single" w:space="0" w:color="D3D3D3"/>
-              <w:bottom w:val="single" w:space="0" w:color="D3D3D3"/>
-              <w:start w:val="single" w:space="0" w:color="D3D3D3"/>
-              <w:end w:val="single" w:space="0" w:color="D3D3D3"/>
-            </w:tcBorders>
-          </w:tcPr>
-          <w:p>
-            <w:pPr>
-              <w:spacing w:before="0" w:after="60"/>
-              <w:keepNext/>
-              <w:jc w:val="center"/>
-            </w:pPr>
-            <w:r>
-              <w:rPr>
-                <w:rFonts w:ascii="Calibri" w:hAnsi="Calibri"/>
-                <w:sz w:val="20"/>
-              </w:rPr>
-              <w:t xml:space="default">244 (23%)</w:t>
+              <w:t xml:space="default">32 (36%)</w:t>
+            </w:r>
+          </w:p>
+        </w:tc>
+        <w:tc>
+          <w:tcPr>
+            <w:tcBorders>
+              <w:top w:val="single" w:space="0" w:color="D3D3D3"/>
+              <w:bottom w:val="single" w:space="0" w:color="D3D3D3"/>
+              <w:start w:val="single" w:space="0" w:color="D3D3D3"/>
+              <w:end w:val="single" w:space="0" w:color="D3D3D3"/>
+            </w:tcBorders>
+          </w:tcPr>
+          <w:p>
+            <w:pPr>
+              <w:spacing w:before="0" w:after="60"/>
+              <w:keepNext/>
+              <w:jc w:val="center"/>
+            </w:pPr>
+            <w:r>
+              <w:rPr>
+                <w:rFonts w:ascii="Calibri" w:hAnsi="Calibri"/>
+                <w:sz w:val="20"/>
+              </w:rPr>
+              <w:t xml:space="default">199 (23%)</w:t>
             </w:r>
           </w:p>
         </w:tc>
@@ -637,31 +637,31 @@
                 <w:rFonts w:ascii="Calibri" w:hAnsi="Calibri"/>
                 <w:sz w:val="20"/>
               </w:rPr>
-              <w:t xml:space="default">28 (26%)</w:t>
-            </w:r>
-          </w:p>
-        </w:tc>
-        <w:tc>
-          <w:tcPr>
-            <w:tcBorders>
-              <w:top w:val="single" w:space="0" w:color="D3D3D3"/>
-              <w:bottom w:val="single" w:space="0" w:color="D3D3D3"/>
-              <w:start w:val="single" w:space="0" w:color="D3D3D3"/>
-              <w:end w:val="single" w:space="0" w:color="D3D3D3"/>
-            </w:tcBorders>
-          </w:tcPr>
-          <w:p>
-            <w:pPr>
-              <w:spacing w:before="0" w:after="60"/>
-              <w:keepNext/>
-              <w:jc w:val="center"/>
-            </w:pPr>
-            <w:r>
-              <w:rPr>
-                <w:rFonts w:ascii="Calibri" w:hAnsi="Calibri"/>
-                <w:sz w:val="20"/>
-              </w:rPr>
-              <w:t xml:space="default">249 (23%)</w:t>
+              <w:t xml:space="default">23 (26%)</w:t>
+            </w:r>
+          </w:p>
+        </w:tc>
+        <w:tc>
+          <w:tcPr>
+            <w:tcBorders>
+              <w:top w:val="single" w:space="0" w:color="D3D3D3"/>
+              <w:bottom w:val="single" w:space="0" w:color="D3D3D3"/>
+              <w:start w:val="single" w:space="0" w:color="D3D3D3"/>
+              <w:end w:val="single" w:space="0" w:color="D3D3D3"/>
+            </w:tcBorders>
+          </w:tcPr>
+          <w:p>
+            <w:pPr>
+              <w:spacing w:before="0" w:after="60"/>
+              <w:keepNext/>
+              <w:jc w:val="center"/>
+            </w:pPr>
+            <w:r>
+              <w:rPr>
+                <w:rFonts w:ascii="Calibri" w:hAnsi="Calibri"/>
+                <w:sz w:val="20"/>
+              </w:rPr>
+              <w:t xml:space="default">199 (23%)</w:t>
             </w:r>
           </w:p>
         </w:tc>
@@ -787,7 +787,7 @@
                 <w:rFonts w:ascii="Calibri" w:hAnsi="Calibri"/>
                 <w:sz w:val="20"/>
               </w:rPr>
-              <w:t xml:space="default">0.007</w:t>
+              <w:t xml:space="default">0.005</w:t>
             </w:r>
           </w:p>
         </w:tc>
@@ -840,31 +840,31 @@
                 <w:rFonts w:ascii="Calibri" w:hAnsi="Calibri"/>
                 <w:sz w:val="20"/>
               </w:rPr>
-              <w:t xml:space="default">12 (11%)</w:t>
-            </w:r>
-          </w:p>
-        </w:tc>
-        <w:tc>
-          <w:tcPr>
-            <w:tcBorders>
-              <w:top w:val="single" w:space="0" w:color="D3D3D3"/>
-              <w:bottom w:val="single" w:space="0" w:color="D3D3D3"/>
-              <w:start w:val="single" w:space="0" w:color="D3D3D3"/>
-              <w:end w:val="single" w:space="0" w:color="D3D3D3"/>
-            </w:tcBorders>
-          </w:tcPr>
-          <w:p>
-            <w:pPr>
-              <w:spacing w:before="0" w:after="60"/>
-              <w:keepNext/>
-              <w:jc w:val="center"/>
-            </w:pPr>
-            <w:r>
-              <w:rPr>
-                <w:rFonts w:ascii="Calibri" w:hAnsi="Calibri"/>
-                <w:sz w:val="20"/>
-              </w:rPr>
-              <w:t xml:space="default">52 (4.8%)</w:t>
+              <w:t xml:space="default">11 (12%)</w:t>
+            </w:r>
+          </w:p>
+        </w:tc>
+        <w:tc>
+          <w:tcPr>
+            <w:tcBorders>
+              <w:top w:val="single" w:space="0" w:color="D3D3D3"/>
+              <w:bottom w:val="single" w:space="0" w:color="D3D3D3"/>
+              <w:start w:val="single" w:space="0" w:color="D3D3D3"/>
+              <w:end w:val="single" w:space="0" w:color="D3D3D3"/>
+            </w:tcBorders>
+          </w:tcPr>
+          <w:p>
+            <w:pPr>
+              <w:spacing w:before="0" w:after="60"/>
+              <w:keepNext/>
+              <w:jc w:val="center"/>
+            </w:pPr>
+            <w:r>
+              <w:rPr>
+                <w:rFonts w:ascii="Calibri" w:hAnsi="Calibri"/>
+                <w:sz w:val="20"/>
+              </w:rPr>
+              <w:t xml:space="default">44 (4.9%)</w:t>
             </w:r>
           </w:p>
         </w:tc>
@@ -941,31 +941,31 @@
                 <w:rFonts w:ascii="Calibri" w:hAnsi="Calibri"/>
                 <w:sz w:val="20"/>
               </w:rPr>
-              <w:t xml:space="default">98 (89%)</w:t>
-            </w:r>
-          </w:p>
-        </w:tc>
-        <w:tc>
-          <w:tcPr>
-            <w:tcBorders>
-              <w:top w:val="single" w:space="0" w:color="D3D3D3"/>
-              <w:bottom w:val="single" w:space="0" w:color="D3D3D3"/>
-              <w:start w:val="single" w:space="0" w:color="D3D3D3"/>
-              <w:end w:val="single" w:space="0" w:color="D3D3D3"/>
-            </w:tcBorders>
-          </w:tcPr>
-          <w:p>
-            <w:pPr>
-              <w:spacing w:before="0" w:after="60"/>
-              <w:keepNext/>
-              <w:jc w:val="center"/>
-            </w:pPr>
-            <w:r>
-              <w:rPr>
-                <w:rFonts w:ascii="Calibri" w:hAnsi="Calibri"/>
-                <w:sz w:val="20"/>
-              </w:rPr>
-              <w:t xml:space="default">1,031 (95%)</w:t>
+              <w:t xml:space="default">80 (88%)</w:t>
+            </w:r>
+          </w:p>
+        </w:tc>
+        <w:tc>
+          <w:tcPr>
+            <w:tcBorders>
+              <w:top w:val="single" w:space="0" w:color="D3D3D3"/>
+              <w:bottom w:val="single" w:space="0" w:color="D3D3D3"/>
+              <w:start w:val="single" w:space="0" w:color="D3D3D3"/>
+              <w:end w:val="single" w:space="0" w:color="D3D3D3"/>
+            </w:tcBorders>
+          </w:tcPr>
+          <w:p>
+            <w:pPr>
+              <w:spacing w:before="0" w:after="60"/>
+              <w:keepNext/>
+              <w:jc w:val="center"/>
+            </w:pPr>
+            <w:r>
+              <w:rPr>
+                <w:rFonts w:ascii="Calibri" w:hAnsi="Calibri"/>
+                <w:sz w:val="20"/>
+              </w:rPr>
+              <w:t xml:space="default">847 (95%)</w:t>
             </w:r>
           </w:p>
         </w:tc>
@@ -1091,7 +1091,7 @@
                 <w:rFonts w:ascii="Calibri" w:hAnsi="Calibri"/>
                 <w:sz w:val="20"/>
               </w:rPr>
-              <w:t xml:space="default">0.014</w:t>
+              <w:t xml:space="default">0.009</w:t>
             </w:r>
           </w:p>
         </w:tc>
@@ -1144,31 +1144,31 @@
                 <w:rFonts w:ascii="Calibri" w:hAnsi="Calibri"/>
                 <w:sz w:val="20"/>
               </w:rPr>
-              <w:t xml:space="default">35 (32%)</w:t>
-            </w:r>
-          </w:p>
-        </w:tc>
-        <w:tc>
-          <w:tcPr>
-            <w:tcBorders>
-              <w:top w:val="single" w:space="0" w:color="D3D3D3"/>
-              <w:bottom w:val="single" w:space="0" w:color="D3D3D3"/>
-              <w:start w:val="single" w:space="0" w:color="D3D3D3"/>
-              <w:end w:val="single" w:space="0" w:color="D3D3D3"/>
-            </w:tcBorders>
-          </w:tcPr>
-          <w:p>
-            <w:pPr>
-              <w:spacing w:before="0" w:after="60"/>
-              <w:keepNext/>
-              <w:jc w:val="center"/>
-            </w:pPr>
-            <w:r>
-              <w:rPr>
-                <w:rFonts w:ascii="Calibri" w:hAnsi="Calibri"/>
-                <w:sz w:val="20"/>
-              </w:rPr>
-              <w:t xml:space="default">476 (44%)</w:t>
+              <w:t xml:space="default">26 (29%)</w:t>
+            </w:r>
+          </w:p>
+        </w:tc>
+        <w:tc>
+          <w:tcPr>
+            <w:tcBorders>
+              <w:top w:val="single" w:space="0" w:color="D3D3D3"/>
+              <w:bottom w:val="single" w:space="0" w:color="D3D3D3"/>
+              <w:start w:val="single" w:space="0" w:color="D3D3D3"/>
+              <w:end w:val="single" w:space="0" w:color="D3D3D3"/>
+            </w:tcBorders>
+          </w:tcPr>
+          <w:p>
+            <w:pPr>
+              <w:spacing w:before="0" w:after="60"/>
+              <w:keepNext/>
+              <w:jc w:val="center"/>
+            </w:pPr>
+            <w:r>
+              <w:rPr>
+                <w:rFonts w:ascii="Calibri" w:hAnsi="Calibri"/>
+                <w:sz w:val="20"/>
+              </w:rPr>
+              <w:t xml:space="default">380 (43%)</w:t>
             </w:r>
           </w:p>
         </w:tc>
@@ -1245,31 +1245,31 @@
                 <w:rFonts w:ascii="Calibri" w:hAnsi="Calibri"/>
                 <w:sz w:val="20"/>
               </w:rPr>
-              <w:t xml:space="default">75 (68%)</w:t>
-            </w:r>
-          </w:p>
-        </w:tc>
-        <w:tc>
-          <w:tcPr>
-            <w:tcBorders>
-              <w:top w:val="single" w:space="0" w:color="D3D3D3"/>
-              <w:bottom w:val="single" w:space="0" w:color="D3D3D3"/>
-              <w:start w:val="single" w:space="0" w:color="D3D3D3"/>
-              <w:end w:val="single" w:space="0" w:color="D3D3D3"/>
-            </w:tcBorders>
-          </w:tcPr>
-          <w:p>
-            <w:pPr>
-              <w:spacing w:before="0" w:after="60"/>
-              <w:keepNext/>
-              <w:jc w:val="center"/>
-            </w:pPr>
-            <w:r>
-              <w:rPr>
-                <w:rFonts w:ascii="Calibri" w:hAnsi="Calibri"/>
-                <w:sz w:val="20"/>
-              </w:rPr>
-              <w:t xml:space="default">607 (56%)</w:t>
+              <w:t xml:space="default">65 (71%)</w:t>
+            </w:r>
+          </w:p>
+        </w:tc>
+        <w:tc>
+          <w:tcPr>
+            <w:tcBorders>
+              <w:top w:val="single" w:space="0" w:color="D3D3D3"/>
+              <w:bottom w:val="single" w:space="0" w:color="D3D3D3"/>
+              <w:start w:val="single" w:space="0" w:color="D3D3D3"/>
+              <w:end w:val="single" w:space="0" w:color="D3D3D3"/>
+            </w:tcBorders>
+          </w:tcPr>
+          <w:p>
+            <w:pPr>
+              <w:spacing w:before="0" w:after="60"/>
+              <w:keepNext/>
+              <w:jc w:val="center"/>
+            </w:pPr>
+            <w:r>
+              <w:rPr>
+                <w:rFonts w:ascii="Calibri" w:hAnsi="Calibri"/>
+                <w:sz w:val="20"/>
+              </w:rPr>
+              <w:t xml:space="default">511 (57%)</w:t>
             </w:r>
           </w:p>
         </w:tc>
@@ -1395,7 +1395,7 @@
                 <w:rFonts w:ascii="Calibri" w:hAnsi="Calibri"/>
                 <w:sz w:val="20"/>
               </w:rPr>
-              <w:t xml:space="default">0.012</w:t>
+              <w:t xml:space="default">0.023</w:t>
             </w:r>
           </w:p>
         </w:tc>
@@ -1448,31 +1448,31 @@
                 <w:rFonts w:ascii="Calibri" w:hAnsi="Calibri"/>
                 <w:sz w:val="20"/>
               </w:rPr>
-              <w:t xml:space="default">50 (46%)</w:t>
-            </w:r>
-          </w:p>
-        </w:tc>
-        <w:tc>
-          <w:tcPr>
-            <w:tcBorders>
-              <w:top w:val="single" w:space="0" w:color="D3D3D3"/>
-              <w:bottom w:val="single" w:space="0" w:color="D3D3D3"/>
-              <w:start w:val="single" w:space="0" w:color="D3D3D3"/>
-              <w:end w:val="single" w:space="0" w:color="D3D3D3"/>
-            </w:tcBorders>
-          </w:tcPr>
-          <w:p>
-            <w:pPr>
-              <w:spacing w:before="0" w:after="60"/>
-              <w:keepNext/>
-              <w:jc w:val="center"/>
-            </w:pPr>
-            <w:r>
-              <w:rPr>
-                <w:rFonts w:ascii="Calibri" w:hAnsi="Calibri"/>
-                <w:sz w:val="20"/>
-              </w:rPr>
-              <w:t xml:space="default">346 (32%)</w:t>
+              <w:t xml:space="default">40 (44%)</w:t>
+            </w:r>
+          </w:p>
+        </w:tc>
+        <w:tc>
+          <w:tcPr>
+            <w:tcBorders>
+              <w:top w:val="single" w:space="0" w:color="D3D3D3"/>
+              <w:bottom w:val="single" w:space="0" w:color="D3D3D3"/>
+              <w:start w:val="single" w:space="0" w:color="D3D3D3"/>
+              <w:end w:val="single" w:space="0" w:color="D3D3D3"/>
+            </w:tcBorders>
+          </w:tcPr>
+          <w:p>
+            <w:pPr>
+              <w:spacing w:before="0" w:after="60"/>
+              <w:keepNext/>
+              <w:jc w:val="center"/>
+            </w:pPr>
+            <w:r>
+              <w:rPr>
+                <w:rFonts w:ascii="Calibri" w:hAnsi="Calibri"/>
+                <w:sz w:val="20"/>
+              </w:rPr>
+              <w:t xml:space="default">272 (31%)</w:t>
             </w:r>
           </w:p>
         </w:tc>
@@ -1549,31 +1549,31 @@
                 <w:rFonts w:ascii="Calibri" w:hAnsi="Calibri"/>
                 <w:sz w:val="20"/>
               </w:rPr>
-              <w:t xml:space="default">22 (20%)</w:t>
-            </w:r>
-          </w:p>
-        </w:tc>
-        <w:tc>
-          <w:tcPr>
-            <w:tcBorders>
-              <w:top w:val="single" w:space="0" w:color="D3D3D3"/>
-              <w:bottom w:val="single" w:space="0" w:color="D3D3D3"/>
-              <w:start w:val="single" w:space="0" w:color="D3D3D3"/>
-              <w:end w:val="single" w:space="0" w:color="D3D3D3"/>
-            </w:tcBorders>
-          </w:tcPr>
-          <w:p>
-            <w:pPr>
-              <w:spacing w:before="0" w:after="60"/>
-              <w:keepNext/>
-              <w:jc w:val="center"/>
-            </w:pPr>
-            <w:r>
-              <w:rPr>
-                <w:rFonts w:ascii="Calibri" w:hAnsi="Calibri"/>
-                <w:sz w:val="20"/>
-              </w:rPr>
-              <w:t xml:space="default">300 (28%)</w:t>
+              <w:t xml:space="default">18 (20%)</w:t>
+            </w:r>
+          </w:p>
+        </w:tc>
+        <w:tc>
+          <w:tcPr>
+            <w:tcBorders>
+              <w:top w:val="single" w:space="0" w:color="D3D3D3"/>
+              <w:bottom w:val="single" w:space="0" w:color="D3D3D3"/>
+              <w:start w:val="single" w:space="0" w:color="D3D3D3"/>
+              <w:end w:val="single" w:space="0" w:color="D3D3D3"/>
+            </w:tcBorders>
+          </w:tcPr>
+          <w:p>
+            <w:pPr>
+              <w:spacing w:before="0" w:after="60"/>
+              <w:keepNext/>
+              <w:jc w:val="center"/>
+            </w:pPr>
+            <w:r>
+              <w:rPr>
+                <w:rFonts w:ascii="Calibri" w:hAnsi="Calibri"/>
+                <w:sz w:val="20"/>
+              </w:rPr>
+              <w:t xml:space="default">248 (28%)</w:t>
             </w:r>
           </w:p>
         </w:tc>
@@ -1650,31 +1650,31 @@
                 <w:rFonts w:ascii="Calibri" w:hAnsi="Calibri"/>
                 <w:sz w:val="20"/>
               </w:rPr>
-              <w:t xml:space="default">37 (34%)</w:t>
-            </w:r>
-          </w:p>
-        </w:tc>
-        <w:tc>
-          <w:tcPr>
-            <w:tcBorders>
-              <w:top w:val="single" w:space="0" w:color="D3D3D3"/>
-              <w:bottom w:val="single" w:space="0" w:color="D3D3D3"/>
-              <w:start w:val="single" w:space="0" w:color="D3D3D3"/>
-              <w:end w:val="single" w:space="0" w:color="D3D3D3"/>
-            </w:tcBorders>
-          </w:tcPr>
-          <w:p>
-            <w:pPr>
-              <w:spacing w:before="0" w:after="60"/>
-              <w:keepNext/>
-              <w:jc w:val="center"/>
-            </w:pPr>
-            <w:r>
-              <w:rPr>
-                <w:rFonts w:ascii="Calibri" w:hAnsi="Calibri"/>
-                <w:sz w:val="20"/>
-              </w:rPr>
-              <w:t xml:space="default">437 (40%)</w:t>
+              <w:t xml:space="default">32 (36%)</w:t>
+            </w:r>
+          </w:p>
+        </w:tc>
+        <w:tc>
+          <w:tcPr>
+            <w:tcBorders>
+              <w:top w:val="single" w:space="0" w:color="D3D3D3"/>
+              <w:bottom w:val="single" w:space="0" w:color="D3D3D3"/>
+              <w:start w:val="single" w:space="0" w:color="D3D3D3"/>
+              <w:end w:val="single" w:space="0" w:color="D3D3D3"/>
+            </w:tcBorders>
+          </w:tcPr>
+          <w:p>
+            <w:pPr>
+              <w:spacing w:before="0" w:after="60"/>
+              <w:keepNext/>
+              <w:jc w:val="center"/>
+            </w:pPr>
+            <w:r>
+              <w:rPr>
+                <w:rFonts w:ascii="Calibri" w:hAnsi="Calibri"/>
+                <w:sz w:val="20"/>
+              </w:rPr>
+              <w:t xml:space="default">371 (42%)</w:t>
             </w:r>
           </w:p>
         </w:tc>
@@ -1800,7 +1800,7 @@
                 <w:rFonts w:ascii="Calibri" w:hAnsi="Calibri"/>
                 <w:sz w:val="20"/>
               </w:rPr>
-              <w:t xml:space="default">0.4</w:t>
+              <w:t xml:space="default">&gt;0.9</w:t>
             </w:r>
           </w:p>
         </w:tc>
@@ -1853,31 +1853,31 @@
                 <w:rFonts w:ascii="Calibri" w:hAnsi="Calibri"/>
                 <w:sz w:val="20"/>
               </w:rPr>
-              <w:t xml:space="default">92 (84%)</w:t>
-            </w:r>
-          </w:p>
-        </w:tc>
-        <w:tc>
-          <w:tcPr>
-            <w:tcBorders>
-              <w:top w:val="single" w:space="0" w:color="D3D3D3"/>
-              <w:bottom w:val="single" w:space="0" w:color="D3D3D3"/>
-              <w:start w:val="single" w:space="0" w:color="D3D3D3"/>
-              <w:end w:val="single" w:space="0" w:color="D3D3D3"/>
-            </w:tcBorders>
-          </w:tcPr>
-          <w:p>
-            <w:pPr>
-              <w:spacing w:before="0" w:after="60"/>
-              <w:keepNext/>
-              <w:jc w:val="center"/>
-            </w:pPr>
-            <w:r>
-              <w:rPr>
-                <w:rFonts w:ascii="Calibri" w:hAnsi="Calibri"/>
-                <w:sz w:val="20"/>
-              </w:rPr>
-              <w:t xml:space="default">939 (87%)</w:t>
+              <w:t xml:space="default">78 (86%)</w:t>
+            </w:r>
+          </w:p>
+        </w:tc>
+        <w:tc>
+          <w:tcPr>
+            <w:tcBorders>
+              <w:top w:val="single" w:space="0" w:color="D3D3D3"/>
+              <w:bottom w:val="single" w:space="0" w:color="D3D3D3"/>
+              <w:start w:val="single" w:space="0" w:color="D3D3D3"/>
+              <w:end w:val="single" w:space="0" w:color="D3D3D3"/>
+            </w:tcBorders>
+          </w:tcPr>
+          <w:p>
+            <w:pPr>
+              <w:spacing w:before="0" w:after="60"/>
+              <w:keepNext/>
+              <w:jc w:val="center"/>
+            </w:pPr>
+            <w:r>
+              <w:rPr>
+                <w:rFonts w:ascii="Calibri" w:hAnsi="Calibri"/>
+                <w:sz w:val="20"/>
+              </w:rPr>
+              <w:t xml:space="default">765 (86%)</w:t>
             </w:r>
           </w:p>
         </w:tc>
@@ -1954,31 +1954,31 @@
                 <w:rFonts w:ascii="Calibri" w:hAnsi="Calibri"/>
                 <w:sz w:val="20"/>
               </w:rPr>
-              <w:t xml:space="default">18 (16%)</w:t>
-            </w:r>
-          </w:p>
-        </w:tc>
-        <w:tc>
-          <w:tcPr>
-            <w:tcBorders>
-              <w:top w:val="single" w:space="0" w:color="D3D3D3"/>
-              <w:bottom w:val="single" w:space="0" w:color="D3D3D3"/>
-              <w:start w:val="single" w:space="0" w:color="D3D3D3"/>
-              <w:end w:val="single" w:space="0" w:color="D3D3D3"/>
-            </w:tcBorders>
-          </w:tcPr>
-          <w:p>
-            <w:pPr>
-              <w:spacing w:before="0" w:after="60"/>
-              <w:keepNext/>
-              <w:jc w:val="center"/>
-            </w:pPr>
-            <w:r>
-              <w:rPr>
-                <w:rFonts w:ascii="Calibri" w:hAnsi="Calibri"/>
-                <w:sz w:val="20"/>
-              </w:rPr>
-              <w:t xml:space="default">143 (13%)</w:t>
+              <w:t xml:space="default">13 (14%)</w:t>
+            </w:r>
+          </w:p>
+        </w:tc>
+        <w:tc>
+          <w:tcPr>
+            <w:tcBorders>
+              <w:top w:val="single" w:space="0" w:color="D3D3D3"/>
+              <w:bottom w:val="single" w:space="0" w:color="D3D3D3"/>
+              <w:start w:val="single" w:space="0" w:color="D3D3D3"/>
+              <w:end w:val="single" w:space="0" w:color="D3D3D3"/>
+            </w:tcBorders>
+          </w:tcPr>
+          <w:p>
+            <w:pPr>
+              <w:spacing w:before="0" w:after="60"/>
+              <w:keepNext/>
+              <w:jc w:val="center"/>
+            </w:pPr>
+            <w:r>
+              <w:rPr>
+                <w:rFonts w:ascii="Calibri" w:hAnsi="Calibri"/>
+                <w:sz w:val="20"/>
+              </w:rPr>
+              <w:t xml:space="default">125 (14%)</w:t>
             </w:r>
           </w:p>
         </w:tc>
@@ -2104,7 +2104,7 @@
                 <w:rFonts w:ascii="Calibri" w:hAnsi="Calibri"/>
                 <w:sz w:val="20"/>
               </w:rPr>
-              <w:t xml:space="default">0.8</w:t>
+              <w:t xml:space="default">0.3</w:t>
             </w:r>
           </w:p>
         </w:tc>
@@ -2157,31 +2157,31 @@
                 <w:rFonts w:ascii="Calibri" w:hAnsi="Calibri"/>
                 <w:sz w:val="20"/>
               </w:rPr>
-              <w:t xml:space="default">10 (9.3%)</w:t>
-            </w:r>
-          </w:p>
-        </w:tc>
-        <w:tc>
-          <w:tcPr>
-            <w:tcBorders>
-              <w:top w:val="single" w:space="0" w:color="D3D3D3"/>
-              <w:bottom w:val="single" w:space="0" w:color="D3D3D3"/>
-              <w:start w:val="single" w:space="0" w:color="D3D3D3"/>
-              <w:end w:val="single" w:space="0" w:color="D3D3D3"/>
-            </w:tcBorders>
-          </w:tcPr>
-          <w:p>
-            <w:pPr>
-              <w:spacing w:before="0" w:after="60"/>
-              <w:keepNext/>
-              <w:jc w:val="center"/>
-            </w:pPr>
-            <w:r>
-              <w:rPr>
-                <w:rFonts w:ascii="Calibri" w:hAnsi="Calibri"/>
-                <w:sz w:val="20"/>
-              </w:rPr>
-              <w:t xml:space="default">79 (7.4%)</w:t>
+              <w:t xml:space="default">10 (11%)</w:t>
+            </w:r>
+          </w:p>
+        </w:tc>
+        <w:tc>
+          <w:tcPr>
+            <w:tcBorders>
+              <w:top w:val="single" w:space="0" w:color="D3D3D3"/>
+              <w:bottom w:val="single" w:space="0" w:color="D3D3D3"/>
+              <w:start w:val="single" w:space="0" w:color="D3D3D3"/>
+              <w:end w:val="single" w:space="0" w:color="D3D3D3"/>
+            </w:tcBorders>
+          </w:tcPr>
+          <w:p>
+            <w:pPr>
+              <w:spacing w:before="0" w:after="60"/>
+              <w:keepNext/>
+              <w:jc w:val="center"/>
+            </w:pPr>
+            <w:r>
+              <w:rPr>
+                <w:rFonts w:ascii="Calibri" w:hAnsi="Calibri"/>
+                <w:sz w:val="20"/>
+              </w:rPr>
+              <w:t xml:space="default">60 (6.8%)</w:t>
             </w:r>
           </w:p>
         </w:tc>
@@ -2258,31 +2258,31 @@
                 <w:rFonts w:ascii="Calibri" w:hAnsi="Calibri"/>
                 <w:sz w:val="20"/>
               </w:rPr>
-              <w:t xml:space="default">13 (12%)</w:t>
-            </w:r>
-          </w:p>
-        </w:tc>
-        <w:tc>
-          <w:tcPr>
-            <w:tcBorders>
-              <w:top w:val="single" w:space="0" w:color="D3D3D3"/>
-              <w:bottom w:val="single" w:space="0" w:color="D3D3D3"/>
-              <w:start w:val="single" w:space="0" w:color="D3D3D3"/>
-              <w:end w:val="single" w:space="0" w:color="D3D3D3"/>
-            </w:tcBorders>
-          </w:tcPr>
-          <w:p>
-            <w:pPr>
-              <w:spacing w:before="0" w:after="60"/>
-              <w:keepNext/>
-              <w:jc w:val="center"/>
-            </w:pPr>
-            <w:r>
-              <w:rPr>
-                <w:rFonts w:ascii="Calibri" w:hAnsi="Calibri"/>
-                <w:sz w:val="20"/>
-              </w:rPr>
-              <w:t xml:space="default">131 (12%)</w:t>
+              <w:t xml:space="default">10 (11%)</w:t>
+            </w:r>
+          </w:p>
+        </w:tc>
+        <w:tc>
+          <w:tcPr>
+            <w:tcBorders>
+              <w:top w:val="single" w:space="0" w:color="D3D3D3"/>
+              <w:bottom w:val="single" w:space="0" w:color="D3D3D3"/>
+              <w:start w:val="single" w:space="0" w:color="D3D3D3"/>
+              <w:end w:val="single" w:space="0" w:color="D3D3D3"/>
+            </w:tcBorders>
+          </w:tcPr>
+          <w:p>
+            <w:pPr>
+              <w:spacing w:before="0" w:after="60"/>
+              <w:keepNext/>
+              <w:jc w:val="center"/>
+            </w:pPr>
+            <w:r>
+              <w:rPr>
+                <w:rFonts w:ascii="Calibri" w:hAnsi="Calibri"/>
+                <w:sz w:val="20"/>
+              </w:rPr>
+              <w:t xml:space="default">98 (11%)</w:t>
             </w:r>
           </w:p>
         </w:tc>
@@ -2359,31 +2359,31 @@
                 <w:rFonts w:ascii="Calibri" w:hAnsi="Calibri"/>
                 <w:sz w:val="20"/>
               </w:rPr>
-              <w:t xml:space="default">85 (79%)</w:t>
-            </w:r>
-          </w:p>
-        </w:tc>
-        <w:tc>
-          <w:tcPr>
-            <w:tcBorders>
-              <w:top w:val="single" w:space="0" w:color="D3D3D3"/>
-              <w:bottom w:val="single" w:space="0" w:color="D3D3D3"/>
-              <w:start w:val="single" w:space="0" w:color="D3D3D3"/>
-              <w:end w:val="single" w:space="0" w:color="D3D3D3"/>
-            </w:tcBorders>
-          </w:tcPr>
-          <w:p>
-            <w:pPr>
-              <w:spacing w:before="0" w:after="60"/>
-              <w:keepNext/>
-              <w:jc w:val="center"/>
-            </w:pPr>
-            <w:r>
-              <w:rPr>
-                <w:rFonts w:ascii="Calibri" w:hAnsi="Calibri"/>
-                <w:sz w:val="20"/>
-              </w:rPr>
-              <w:t xml:space="default">859 (80%)</w:t>
+              <w:t xml:space="default">69 (78%)</w:t>
+            </w:r>
+          </w:p>
+        </w:tc>
+        <w:tc>
+          <w:tcPr>
+            <w:tcBorders>
+              <w:top w:val="single" w:space="0" w:color="D3D3D3"/>
+              <w:bottom w:val="single" w:space="0" w:color="D3D3D3"/>
+              <w:start w:val="single" w:space="0" w:color="D3D3D3"/>
+              <w:end w:val="single" w:space="0" w:color="D3D3D3"/>
+            </w:tcBorders>
+          </w:tcPr>
+          <w:p>
+            <w:pPr>
+              <w:spacing w:before="0" w:after="60"/>
+              <w:keepNext/>
+              <w:jc w:val="center"/>
+            </w:pPr>
+            <w:r>
+              <w:rPr>
+                <w:rFonts w:ascii="Calibri" w:hAnsi="Calibri"/>
+                <w:sz w:val="20"/>
+              </w:rPr>
+              <w:t xml:space="default">721 (82%)</w:t>
             </w:r>
           </w:p>
         </w:tc>
@@ -2509,7 +2509,7 @@
                 <w:rFonts w:ascii="Calibri" w:hAnsi="Calibri"/>
                 <w:sz w:val="20"/>
               </w:rPr>
-              <w:t xml:space="default">0.044</w:t>
+              <w:t xml:space="default">0.039</w:t>
             </w:r>
           </w:p>
         </w:tc>
@@ -2562,31 +2562,31 @@
                 <w:rFonts w:ascii="Calibri" w:hAnsi="Calibri"/>
                 <w:sz w:val="20"/>
               </w:rPr>
-              <w:t xml:space="default">39 (35%)</w:t>
-            </w:r>
-          </w:p>
-        </w:tc>
-        <w:tc>
-          <w:tcPr>
-            <w:tcBorders>
-              <w:top w:val="single" w:space="0" w:color="D3D3D3"/>
-              <w:bottom w:val="single" w:space="0" w:color="D3D3D3"/>
-              <w:start w:val="single" w:space="0" w:color="D3D3D3"/>
-              <w:end w:val="single" w:space="0" w:color="D3D3D3"/>
-            </w:tcBorders>
-          </w:tcPr>
-          <w:p>
-            <w:pPr>
-              <w:spacing w:before="0" w:after="60"/>
-              <w:keepNext/>
-              <w:jc w:val="center"/>
-            </w:pPr>
-            <w:r>
-              <w:rPr>
-                <w:rFonts w:ascii="Calibri" w:hAnsi="Calibri"/>
-                <w:sz w:val="20"/>
-              </w:rPr>
-              <w:t xml:space="default">267 (25%)</w:t>
+              <w:t xml:space="default">36 (40%)</w:t>
+            </w:r>
+          </w:p>
+        </w:tc>
+        <w:tc>
+          <w:tcPr>
+            <w:tcBorders>
+              <w:top w:val="single" w:space="0" w:color="D3D3D3"/>
+              <w:bottom w:val="single" w:space="0" w:color="D3D3D3"/>
+              <w:start w:val="single" w:space="0" w:color="D3D3D3"/>
+              <w:end w:val="single" w:space="0" w:color="D3D3D3"/>
+            </w:tcBorders>
+          </w:tcPr>
+          <w:p>
+            <w:pPr>
+              <w:spacing w:before="0" w:after="60"/>
+              <w:keepNext/>
+              <w:jc w:val="center"/>
+            </w:pPr>
+            <w:r>
+              <w:rPr>
+                <w:rFonts w:ascii="Calibri" w:hAnsi="Calibri"/>
+                <w:sz w:val="20"/>
+              </w:rPr>
+              <w:t xml:space="default">241 (27%)</w:t>
             </w:r>
           </w:p>
         </w:tc>
@@ -2663,31 +2663,31 @@
                 <w:rFonts w:ascii="Calibri" w:hAnsi="Calibri"/>
                 <w:sz w:val="20"/>
               </w:rPr>
-              <w:t xml:space="default">38 (35%)</w:t>
-            </w:r>
-          </w:p>
-        </w:tc>
-        <w:tc>
-          <w:tcPr>
-            <w:tcBorders>
-              <w:top w:val="single" w:space="0" w:color="D3D3D3"/>
-              <w:bottom w:val="single" w:space="0" w:color="D3D3D3"/>
-              <w:start w:val="single" w:space="0" w:color="D3D3D3"/>
-              <w:end w:val="single" w:space="0" w:color="D3D3D3"/>
-            </w:tcBorders>
-          </w:tcPr>
-          <w:p>
-            <w:pPr>
-              <w:spacing w:before="0" w:after="60"/>
-              <w:keepNext/>
-              <w:jc w:val="center"/>
-            </w:pPr>
-            <w:r>
-              <w:rPr>
-                <w:rFonts w:ascii="Calibri" w:hAnsi="Calibri"/>
-                <w:sz w:val="20"/>
-              </w:rPr>
-              <w:t xml:space="default">456 (42%)</w:t>
+              <w:t xml:space="default">34 (37%)</w:t>
+            </w:r>
+          </w:p>
+        </w:tc>
+        <w:tc>
+          <w:tcPr>
+            <w:tcBorders>
+              <w:top w:val="single" w:space="0" w:color="D3D3D3"/>
+              <w:bottom w:val="single" w:space="0" w:color="D3D3D3"/>
+              <w:start w:val="single" w:space="0" w:color="D3D3D3"/>
+              <w:end w:val="single" w:space="0" w:color="D3D3D3"/>
+            </w:tcBorders>
+          </w:tcPr>
+          <w:p>
+            <w:pPr>
+              <w:spacing w:before="0" w:after="60"/>
+              <w:keepNext/>
+              <w:jc w:val="center"/>
+            </w:pPr>
+            <w:r>
+              <w:rPr>
+                <w:rFonts w:ascii="Calibri" w:hAnsi="Calibri"/>
+                <w:sz w:val="20"/>
+              </w:rPr>
+              <w:t xml:space="default">385 (43%)</w:t>
             </w:r>
           </w:p>
         </w:tc>
@@ -2764,31 +2764,31 @@
                 <w:rFonts w:ascii="Calibri" w:hAnsi="Calibri"/>
                 <w:sz w:val="20"/>
               </w:rPr>
-              <w:t xml:space="default">33 (30%)</w:t>
-            </w:r>
-          </w:p>
-        </w:tc>
-        <w:tc>
-          <w:tcPr>
-            <w:tcBorders>
-              <w:top w:val="single" w:space="0" w:color="D3D3D3"/>
-              <w:bottom w:val="single" w:space="0" w:color="D3D3D3"/>
-              <w:start w:val="single" w:space="0" w:color="D3D3D3"/>
-              <w:end w:val="single" w:space="0" w:color="D3D3D3"/>
-            </w:tcBorders>
-          </w:tcPr>
-          <w:p>
-            <w:pPr>
-              <w:spacing w:before="0" w:after="60"/>
-              <w:keepNext/>
-              <w:jc w:val="center"/>
-            </w:pPr>
-            <w:r>
-              <w:rPr>
-                <w:rFonts w:ascii="Calibri" w:hAnsi="Calibri"/>
-                <w:sz w:val="20"/>
-              </w:rPr>
-              <w:t xml:space="default">360 (33%)</w:t>
+              <w:t xml:space="default">21 (23%)</w:t>
+            </w:r>
+          </w:p>
+        </w:tc>
+        <w:tc>
+          <w:tcPr>
+            <w:tcBorders>
+              <w:top w:val="single" w:space="0" w:color="D3D3D3"/>
+              <w:bottom w:val="single" w:space="0" w:color="D3D3D3"/>
+              <w:start w:val="single" w:space="0" w:color="D3D3D3"/>
+              <w:end w:val="single" w:space="0" w:color="D3D3D3"/>
+            </w:tcBorders>
+          </w:tcPr>
+          <w:p>
+            <w:pPr>
+              <w:spacing w:before="0" w:after="60"/>
+              <w:keepNext/>
+              <w:jc w:val="center"/>
+            </w:pPr>
+            <w:r>
+              <w:rPr>
+                <w:rFonts w:ascii="Calibri" w:hAnsi="Calibri"/>
+                <w:sz w:val="20"/>
+              </w:rPr>
+              <w:t xml:space="default">265 (30%)</w:t>
             </w:r>
           </w:p>
         </w:tc>
@@ -2914,7 +2914,7 @@
                 <w:rFonts w:ascii="Calibri" w:hAnsi="Calibri"/>
                 <w:sz w:val="20"/>
               </w:rPr>
-              <w:t xml:space="default">0.8</w:t>
+              <w:t xml:space="default">0.5</w:t>
             </w:r>
           </w:p>
         </w:tc>
@@ -2967,31 +2967,31 @@
                 <w:rFonts w:ascii="Calibri" w:hAnsi="Calibri"/>
                 <w:sz w:val="20"/>
               </w:rPr>
-              <w:t xml:space="default">56 (51%)</w:t>
-            </w:r>
-          </w:p>
-        </w:tc>
-        <w:tc>
-          <w:tcPr>
-            <w:tcBorders>
-              <w:top w:val="single" w:space="0" w:color="D3D3D3"/>
-              <w:bottom w:val="single" w:space="0" w:color="D3D3D3"/>
-              <w:start w:val="single" w:space="0" w:color="D3D3D3"/>
-              <w:end w:val="single" w:space="0" w:color="D3D3D3"/>
-            </w:tcBorders>
-          </w:tcPr>
-          <w:p>
-            <w:pPr>
-              <w:spacing w:before="0" w:after="60"/>
-              <w:keepNext/>
-              <w:jc w:val="center"/>
-            </w:pPr>
-            <w:r>
-              <w:rPr>
-                <w:rFonts w:ascii="Calibri" w:hAnsi="Calibri"/>
-                <w:sz w:val="20"/>
-              </w:rPr>
-              <w:t xml:space="default">538 (50%)</w:t>
+              <w:t xml:space="default">42 (46%)</w:t>
+            </w:r>
+          </w:p>
+        </w:tc>
+        <w:tc>
+          <w:tcPr>
+            <w:tcBorders>
+              <w:top w:val="single" w:space="0" w:color="D3D3D3"/>
+              <w:bottom w:val="single" w:space="0" w:color="D3D3D3"/>
+              <w:start w:val="single" w:space="0" w:color="D3D3D3"/>
+              <w:end w:val="single" w:space="0" w:color="D3D3D3"/>
+            </w:tcBorders>
+          </w:tcPr>
+          <w:p>
+            <w:pPr>
+              <w:spacing w:before="0" w:after="60"/>
+              <w:keepNext/>
+              <w:jc w:val="center"/>
+            </w:pPr>
+            <w:r>
+              <w:rPr>
+                <w:rFonts w:ascii="Calibri" w:hAnsi="Calibri"/>
+                <w:sz w:val="20"/>
+              </w:rPr>
+              <w:t xml:space="default">443 (50%)</w:t>
             </w:r>
           </w:p>
         </w:tc>
@@ -3068,31 +3068,31 @@
                 <w:rFonts w:ascii="Calibri" w:hAnsi="Calibri"/>
                 <w:sz w:val="20"/>
               </w:rPr>
-              <w:t xml:space="default">54 (49%)</w:t>
-            </w:r>
-          </w:p>
-        </w:tc>
-        <w:tc>
-          <w:tcPr>
-            <w:tcBorders>
-              <w:top w:val="single" w:space="0" w:color="D3D3D3"/>
-              <w:bottom w:val="single" w:space="0" w:color="D3D3D3"/>
-              <w:start w:val="single" w:space="0" w:color="D3D3D3"/>
-              <w:end w:val="single" w:space="0" w:color="D3D3D3"/>
-            </w:tcBorders>
-          </w:tcPr>
-          <w:p>
-            <w:pPr>
-              <w:spacing w:before="0" w:after="60"/>
-              <w:keepNext/>
-              <w:jc w:val="center"/>
-            </w:pPr>
-            <w:r>
-              <w:rPr>
-                <w:rFonts w:ascii="Calibri" w:hAnsi="Calibri"/>
-                <w:sz w:val="20"/>
-              </w:rPr>
-              <w:t xml:space="default">545 (50%)</w:t>
+              <w:t xml:space="default">49 (54%)</w:t>
+            </w:r>
+          </w:p>
+        </w:tc>
+        <w:tc>
+          <w:tcPr>
+            <w:tcBorders>
+              <w:top w:val="single" w:space="0" w:color="D3D3D3"/>
+              <w:bottom w:val="single" w:space="0" w:color="D3D3D3"/>
+              <w:start w:val="single" w:space="0" w:color="D3D3D3"/>
+              <w:end w:val="single" w:space="0" w:color="D3D3D3"/>
+            </w:tcBorders>
+          </w:tcPr>
+          <w:p>
+            <w:pPr>
+              <w:spacing w:before="0" w:after="60"/>
+              <w:keepNext/>
+              <w:jc w:val="center"/>
+            </w:pPr>
+            <w:r>
+              <w:rPr>
+                <w:rFonts w:ascii="Calibri" w:hAnsi="Calibri"/>
+                <w:sz w:val="20"/>
+              </w:rPr>
+              <w:t xml:space="default">448 (50%)</w:t>
             </w:r>
           </w:p>
         </w:tc>

</xml_diff>